<commit_message>
lab 1 second version realisation done
</commit_message>
<xml_diff>
--- a/2_sem/lab1/report.docx
+++ b/2_sem/lab1/report.docx
@@ -175,7 +175,6 @@
         <w:jc w:val="center"/>
         <w:rPr>
           <w:b/>
-          <w:color w:val="000000" w:themeColor="text1"/>
           <w:szCs w:val="28"/>
         </w:rPr>
       </w:pPr>
@@ -190,7 +189,6 @@
       <w:r>
         <w:rPr>
           <w:b/>
-          <w:color w:val="FF0000"/>
           <w:szCs w:val="28"/>
         </w:rPr>
         <w:t>1</w:t>
@@ -240,6 +238,15 @@
           <w:szCs w:val="28"/>
         </w:rPr>
         <w:t>Работа со строками</w:t>
+      </w:r>
+      <w:r>
+        <w:rPr>
+          <w:rStyle w:val="12"/>
+          <w:smallCaps w:val="0"/>
+          <w:color w:val="000000" w:themeColor="text1"/>
+          <w:szCs w:val="28"/>
+        </w:rPr>
+        <w:t xml:space="preserve"> с использованием структур</w:t>
       </w:r>
       <w:r>
         <w:rPr>
@@ -429,21 +436,12 @@
                 <w:szCs w:val="28"/>
               </w:rPr>
             </w:pPr>
-            <w:proofErr w:type="spellStart"/>
             <w:r>
               <w:rPr>
                 <w:color w:val="000000" w:themeColor="text1"/>
                 <w:szCs w:val="28"/>
               </w:rPr>
-              <w:t>Калмычков</w:t>
-            </w:r>
-            <w:proofErr w:type="spellEnd"/>
-            <w:r>
-              <w:rPr>
-                <w:color w:val="000000" w:themeColor="text1"/>
-                <w:szCs w:val="28"/>
-              </w:rPr>
-              <w:t xml:space="preserve"> В.А.</w:t>
+              <w:t>Калмычков В.А.</w:t>
             </w:r>
           </w:p>
         </w:tc>
@@ -1282,7 +1280,6 @@
           <w:color w:val="auto"/>
           <w:sz w:val="28"/>
           <w:szCs w:val="24"/>
-          <w:lang w:val="en-US"/>
         </w:rPr>
         <w:tab/>
       </w:r>
@@ -1295,37 +1292,12 @@
           <w:sz w:val="28"/>
           <w:szCs w:val="24"/>
         </w:rPr>
-        <w:t>Определить, имеется ли в заданной строке подстрока, содержащая заданное число</w:t>
-      </w:r>
-      <w:r>
-        <w:rPr>
-          <w:rFonts w:eastAsia="Times New Roman" w:cs="Times New Roman"/>
-          <w:b w:val="0"/>
-          <w:bCs w:val="0"/>
-          <w:color w:val="auto"/>
-          <w:sz w:val="28"/>
-          <w:szCs w:val="24"/>
-        </w:rPr>
-        <w:t xml:space="preserve"> </w:t>
-      </w:r>
-      <w:r>
-        <w:rPr>
-          <w:rFonts w:eastAsia="Times New Roman" w:cs="Times New Roman"/>
-          <w:b w:val="0"/>
-          <w:bCs w:val="0"/>
-          <w:color w:val="auto"/>
-          <w:sz w:val="28"/>
-          <w:szCs w:val="24"/>
-        </w:rPr>
-        <w:t>повторяющихся заданных символов.</w:t>
+        <w:t>Определить, имеется ли в заданной строке подстрока, содержащая заданное число повторяющихся заданных символов.</w:t>
       </w:r>
     </w:p>
     <w:p>
       <w:pPr>
         <w:pStyle w:val="1"/>
-        <w:rPr>
-          <w:lang w:val="en-US"/>
-        </w:rPr>
       </w:pPr>
       <w:r>
         <w:t>Контрольный пример.</w:t>
@@ -1334,13 +1306,8 @@
       <w:bookmarkEnd w:id="5"/>
     </w:p>
     <w:p>
-      <w:pPr>
-        <w:rPr>
-          <w:lang w:val="en-US"/>
-        </w:rPr>
-      </w:pPr>
-      <w:r>
-        <w:t xml:space="preserve">Ввод </w:t>
+      <w:r>
+        <w:t>Ввод:</w:t>
       </w:r>
     </w:p>
     <w:p>
@@ -1353,68 +1320,13 @@
       <w:bookmarkStart w:id="10" w:name="_Toc84794098"/>
       <w:bookmarkEnd w:id="6"/>
       <w:r>
-        <w:t>Математическая постановка задачи.</w:t>
+        <w:t>Анализ задачи</w:t>
+      </w:r>
+      <w:r>
+        <w:t>.</w:t>
       </w:r>
       <w:bookmarkEnd w:id="7"/>
       <w:bookmarkEnd w:id="8"/>
-    </w:p>
-    <w:p>
-      <w:pPr>
-        <w:rPr>
-          <w:szCs w:val="28"/>
-        </w:rPr>
-      </w:pPr>
-      <w:r>
-        <w:rPr>
-          <w:b/>
-          <w:szCs w:val="28"/>
-        </w:rPr>
-        <w:t>Дано:</w:t>
-      </w:r>
-      <w:r>
-        <w:rPr>
-          <w:b/>
-          <w:szCs w:val="28"/>
-        </w:rPr>
-        <w:t xml:space="preserve"> </w:t>
-      </w:r>
-    </w:p>
-    <w:p>
-      <w:pPr>
-        <w:rPr>
-          <w:bCs/>
-          <w:szCs w:val="28"/>
-        </w:rPr>
-      </w:pPr>
-      <w:r>
-        <w:rPr>
-          <w:b/>
-          <w:szCs w:val="28"/>
-        </w:rPr>
-        <w:t>Найти:</w:t>
-      </w:r>
-      <w:r>
-        <w:rPr>
-          <w:bCs/>
-          <w:szCs w:val="28"/>
-        </w:rPr>
-        <w:t xml:space="preserve"> </w:t>
-      </w:r>
-    </w:p>
-    <w:p>
-      <w:pPr>
-        <w:rPr>
-          <w:b/>
-          <w:szCs w:val="28"/>
-        </w:rPr>
-      </w:pPr>
-      <w:r>
-        <w:rPr>
-          <w:b/>
-          <w:szCs w:val="28"/>
-        </w:rPr>
-        <w:t>Способ решения:</w:t>
-      </w:r>
     </w:p>
     <w:p>
       <w:pPr>
@@ -1871,190 +1783,1119 @@
         <w:t>~</w:t>
       </w:r>
       <w:r>
-        <w:t xml:space="preserve">* </w:t>
-      </w:r>
+        <w:t>* фывфовшыфовщо*фыв</w:t>
+      </w:r>
+    </w:p>
+    <w:p>
+      <w:r>
+        <w:t>Первый символ является маркером, но извлечение символов должно происходить до символа *. Программа обрабатывает такие ситуации, как встреча конца файла, выход размера строки за максимальное количество букв в строке</w:t>
+      </w:r>
+      <w:r>
+        <w:t>, программа отслеживает вариант считывания пустой строки</w:t>
+      </w:r>
+      <w:r>
+        <w:t>.</w:t>
+      </w:r>
+    </w:p>
+    <w:p>
+      <w:r>
+        <w:t>Пример с длиной:</w:t>
+      </w:r>
+    </w:p>
+    <w:p>
+      <w:r>
+        <w:lastRenderedPageBreak/>
+        <w:t>5 фывфв</w:t>
+      </w:r>
+    </w:p>
+    <w:p>
+      <w:r>
+        <w:t>В этом случае считывается . Обрабатываются ситуации отрицательной длины строки</w:t>
+      </w:r>
+    </w:p>
+    <w:p/>
+    <w:p/>
+    <w:p>
+      <w:pPr>
+        <w:rPr>
+          <w:bCs/>
+          <w:szCs w:val="28"/>
+        </w:rPr>
+      </w:pPr>
+      <w:r>
+        <w:rPr>
+          <w:bCs/>
+          <w:szCs w:val="28"/>
+        </w:rPr>
+        <w:t xml:space="preserve">Для ввода-вывода при реализации задания были задействованы </w:t>
+      </w:r>
+      <w:r>
+        <w:rPr>
+          <w:bCs/>
+          <w:color w:val="FF0000"/>
+          <w:szCs w:val="28"/>
+        </w:rPr>
+        <w:t xml:space="preserve">объекты потоков </w:t>
+      </w:r>
+      <w:r>
+        <w:rPr>
+          <w:bCs/>
+          <w:color w:val="FF0000"/>
+          <w:szCs w:val="28"/>
+          <w:lang w:val="en-US"/>
+        </w:rPr>
+        <w:t>cin</w:t>
+      </w:r>
+      <w:r>
+        <w:rPr>
+          <w:bCs/>
+          <w:color w:val="FF0000"/>
+          <w:szCs w:val="28"/>
+        </w:rPr>
+        <w:t xml:space="preserve"> и </w:t>
+      </w:r>
+      <w:r>
+        <w:rPr>
+          <w:bCs/>
+          <w:color w:val="FF0000"/>
+          <w:szCs w:val="28"/>
+          <w:lang w:val="en-US"/>
+        </w:rPr>
+        <w:t>cout</w:t>
+      </w:r>
+      <w:r>
+        <w:rPr>
+          <w:bCs/>
+          <w:color w:val="FF0000"/>
+          <w:szCs w:val="28"/>
+        </w:rPr>
+        <w:t xml:space="preserve"> из библиоти </w:t>
+      </w:r>
+      <w:r>
+        <w:rPr>
+          <w:bCs/>
+          <w:color w:val="FF0000"/>
+          <w:szCs w:val="28"/>
+          <w:lang w:val="en-US"/>
+        </w:rPr>
+        <w:t>iostream</w:t>
+      </w:r>
+      <w:r>
+        <w:rPr>
+          <w:bCs/>
+          <w:color w:val="FF0000"/>
+          <w:szCs w:val="28"/>
+        </w:rPr>
+        <w:t>…</w:t>
+      </w:r>
+    </w:p>
+    <w:p>
+      <w:pPr>
+        <w:pStyle w:val="1"/>
+      </w:pPr>
+      <w:r>
+        <w:t>Функции в программе.</w:t>
+      </w:r>
+    </w:p>
+    <w:tbl>
+      <w:tblPr>
+        <w:tblStyle w:val="af4"/>
+        <w:tblW w:w="0" w:type="auto"/>
+        <w:tblLook w:val="04A0" w:firstRow="1" w:lastRow="0" w:firstColumn="1" w:lastColumn="0" w:noHBand="0" w:noVBand="1"/>
+      </w:tblPr>
+      <w:tblGrid>
+        <w:gridCol w:w="1208"/>
+        <w:gridCol w:w="2012"/>
+        <w:gridCol w:w="1123"/>
+        <w:gridCol w:w="1291"/>
+        <w:gridCol w:w="2083"/>
+        <w:gridCol w:w="1525"/>
+      </w:tblGrid>
+      <w:tr>
+        <w:tc>
+          <w:tcPr>
+            <w:tcW w:w="1208" w:type="dxa"/>
+            <w:vMerge w:val="restart"/>
+            <w:vAlign w:val="center"/>
+          </w:tcPr>
+          <w:p>
+            <w:pPr>
+              <w:pStyle w:val="af7"/>
+            </w:pPr>
+            <w:r>
+              <w:t>Имя функции</w:t>
+            </w:r>
+          </w:p>
+        </w:tc>
+        <w:tc>
+          <w:tcPr>
+            <w:tcW w:w="2012" w:type="dxa"/>
+            <w:vMerge w:val="restart"/>
+            <w:vAlign w:val="center"/>
+          </w:tcPr>
+          <w:p>
+            <w:pPr>
+              <w:pStyle w:val="af7"/>
+            </w:pPr>
+            <w:r>
+              <w:t>Назначение</w:t>
+            </w:r>
+          </w:p>
+        </w:tc>
+        <w:tc>
+          <w:tcPr>
+            <w:tcW w:w="4497" w:type="dxa"/>
+            <w:gridSpan w:val="3"/>
+            <w:vAlign w:val="center"/>
+          </w:tcPr>
+          <w:p>
+            <w:pPr>
+              <w:pStyle w:val="af7"/>
+            </w:pPr>
+            <w:r>
+              <w:t>Параметры</w:t>
+            </w:r>
+          </w:p>
+        </w:tc>
+        <w:tc>
+          <w:tcPr>
+            <w:tcW w:w="1525" w:type="dxa"/>
+            <w:vMerge w:val="restart"/>
+            <w:vAlign w:val="center"/>
+          </w:tcPr>
+          <w:p>
+            <w:pPr>
+              <w:pStyle w:val="af7"/>
+            </w:pPr>
+            <w:r>
+              <w:t>Внешние эффекты</w:t>
+            </w:r>
+          </w:p>
+        </w:tc>
+      </w:tr>
+      <w:tr>
+        <w:tc>
+          <w:tcPr>
+            <w:tcW w:w="1208" w:type="dxa"/>
+            <w:vMerge/>
+            <w:vAlign w:val="center"/>
+          </w:tcPr>
+          <w:p>
+            <w:pPr>
+              <w:pStyle w:val="af7"/>
+            </w:pPr>
+          </w:p>
+        </w:tc>
+        <w:tc>
+          <w:tcPr>
+            <w:tcW w:w="2012" w:type="dxa"/>
+            <w:vMerge/>
+            <w:vAlign w:val="center"/>
+          </w:tcPr>
+          <w:p>
+            <w:pPr>
+              <w:pStyle w:val="af7"/>
+            </w:pPr>
+          </w:p>
+        </w:tc>
+        <w:tc>
+          <w:tcPr>
+            <w:tcW w:w="1123" w:type="dxa"/>
+            <w:vAlign w:val="center"/>
+          </w:tcPr>
+          <w:p>
+            <w:pPr>
+              <w:pStyle w:val="af7"/>
+            </w:pPr>
+            <w:r>
+              <w:t>входные</w:t>
+            </w:r>
+          </w:p>
+        </w:tc>
+        <w:tc>
+          <w:tcPr>
+            <w:tcW w:w="1291" w:type="dxa"/>
+            <w:vAlign w:val="center"/>
+          </w:tcPr>
+          <w:p>
+            <w:pPr>
+              <w:pStyle w:val="af7"/>
+            </w:pPr>
+            <w:r>
+              <w:t>выходные</w:t>
+            </w:r>
+          </w:p>
+        </w:tc>
+        <w:tc>
+          <w:tcPr>
+            <w:tcW w:w="2083" w:type="dxa"/>
+            <w:vAlign w:val="center"/>
+          </w:tcPr>
+          <w:p>
+            <w:pPr>
+              <w:pStyle w:val="af7"/>
+            </w:pPr>
+            <w:r>
+              <w:t>модифицируемые</w:t>
+            </w:r>
+          </w:p>
+        </w:tc>
+        <w:tc>
+          <w:tcPr>
+            <w:tcW w:w="1525" w:type="dxa"/>
+            <w:vMerge/>
+            <w:vAlign w:val="center"/>
+          </w:tcPr>
+          <w:p>
+            <w:pPr>
+              <w:pStyle w:val="af7"/>
+            </w:pPr>
+          </w:p>
+        </w:tc>
+      </w:tr>
+      <w:tr>
+        <w:tc>
+          <w:tcPr>
+            <w:tcW w:w="1208" w:type="dxa"/>
+            <w:vAlign w:val="center"/>
+          </w:tcPr>
+          <w:p>
+            <w:pPr>
+              <w:pStyle w:val="af7"/>
+              <w:rPr>
+                <w:lang w:val="en-US"/>
+              </w:rPr>
+            </w:pPr>
+            <w:r>
+              <w:rPr>
+                <w:lang w:val="en-US"/>
+              </w:rPr>
+              <w:t>main</w:t>
+            </w:r>
+          </w:p>
+        </w:tc>
+        <w:tc>
+          <w:tcPr>
+            <w:tcW w:w="2012" w:type="dxa"/>
+            <w:vAlign w:val="center"/>
+          </w:tcPr>
+          <w:p>
+            <w:pPr>
+              <w:pStyle w:val="af7"/>
+            </w:pPr>
+            <w:r>
+              <w:t>управляет выполнением программы</w:t>
+            </w:r>
+          </w:p>
+        </w:tc>
+        <w:tc>
+          <w:tcPr>
+            <w:tcW w:w="1123" w:type="dxa"/>
+            <w:vAlign w:val="center"/>
+          </w:tcPr>
+          <w:p>
+            <w:pPr>
+              <w:pStyle w:val="af7"/>
+              <w:rPr>
+                <w:lang w:val="en-US"/>
+              </w:rPr>
+            </w:pPr>
+            <w:r>
+              <w:rPr>
+                <w:lang w:val="en-US"/>
+              </w:rPr>
+              <w:t>-</w:t>
+            </w:r>
+          </w:p>
+        </w:tc>
+        <w:tc>
+          <w:tcPr>
+            <w:tcW w:w="1291" w:type="dxa"/>
+            <w:vAlign w:val="center"/>
+          </w:tcPr>
+          <w:p>
+            <w:pPr>
+              <w:pStyle w:val="af7"/>
+              <w:rPr>
+                <w:lang w:val="en-US"/>
+              </w:rPr>
+            </w:pPr>
+            <w:r>
+              <w:rPr>
+                <w:lang w:val="en-US"/>
+              </w:rPr>
+              <w:t>-</w:t>
+            </w:r>
+          </w:p>
+        </w:tc>
+        <w:tc>
+          <w:tcPr>
+            <w:tcW w:w="2083" w:type="dxa"/>
+            <w:vAlign w:val="center"/>
+          </w:tcPr>
+          <w:p>
+            <w:pPr>
+              <w:pStyle w:val="af7"/>
+              <w:rPr>
+                <w:lang w:val="en-US"/>
+              </w:rPr>
+            </w:pPr>
+            <w:r>
+              <w:rPr>
+                <w:lang w:val="en-US"/>
+              </w:rPr>
+              <w:t>-</w:t>
+            </w:r>
+          </w:p>
+        </w:tc>
+        <w:tc>
+          <w:tcPr>
+            <w:tcW w:w="1525" w:type="dxa"/>
+            <w:vAlign w:val="center"/>
+          </w:tcPr>
+          <w:p>
+            <w:pPr>
+              <w:pStyle w:val="af7"/>
+            </w:pPr>
+            <w:r>
+              <w:t xml:space="preserve">Создается (изменяется) файл </w:t>
+            </w:r>
+            <w:r>
+              <w:rPr>
+                <w:lang w:val="en-US"/>
+              </w:rPr>
+              <w:t>output</w:t>
+            </w:r>
+            <w:r>
+              <w:t>.</w:t>
+            </w:r>
+            <w:r>
+              <w:rPr>
+                <w:lang w:val="en-US"/>
+              </w:rPr>
+              <w:t>txt</w:t>
+            </w:r>
+          </w:p>
+        </w:tc>
+      </w:tr>
+      <w:tr>
+        <w:tc>
+          <w:tcPr>
+            <w:tcW w:w="1208" w:type="dxa"/>
+            <w:vAlign w:val="center"/>
+          </w:tcPr>
+          <w:p>
+            <w:pPr>
+              <w:pStyle w:val="af7"/>
+              <w:rPr>
+                <w:lang w:val="en-US"/>
+              </w:rPr>
+            </w:pPr>
+            <w:r>
+              <w:rPr>
+                <w:lang w:val="en-US"/>
+              </w:rPr>
+              <w:t>find_max</w:t>
+            </w:r>
+          </w:p>
+        </w:tc>
+        <w:tc>
+          <w:tcPr>
+            <w:tcW w:w="2012" w:type="dxa"/>
+            <w:vAlign w:val="center"/>
+          </w:tcPr>
+          <w:p>
+            <w:pPr>
+              <w:pStyle w:val="af7"/>
+            </w:pPr>
+            <w:r>
+              <w:t>возвращает максимальный элемент в</w:t>
+            </w:r>
+          </w:p>
+          <w:p>
+            <w:pPr>
+              <w:pStyle w:val="af7"/>
+            </w:pPr>
+            <w:r>
+              <w:t>столбце сol(от row до поледней строки),</w:t>
+            </w:r>
+          </w:p>
+          <w:p>
+            <w:pPr>
+              <w:pStyle w:val="af7"/>
+            </w:pPr>
+            <w:r>
+              <w:t>в последней строке и строке row массива</w:t>
+            </w:r>
+          </w:p>
+          <w:p>
+            <w:pPr>
+              <w:pStyle w:val="af7"/>
+            </w:pPr>
+            <w:r>
+              <w:t>Arr, размером N*N</w:t>
+            </w:r>
+          </w:p>
+        </w:tc>
+        <w:tc>
+          <w:tcPr>
+            <w:tcW w:w="1123" w:type="dxa"/>
+            <w:vAlign w:val="center"/>
+          </w:tcPr>
+          <w:p>
+            <w:pPr>
+              <w:pStyle w:val="af7"/>
+              <w:rPr>
+                <w:lang w:val="en-US"/>
+              </w:rPr>
+            </w:pPr>
+            <w:r>
+              <w:rPr>
+                <w:lang w:val="en-US"/>
+              </w:rPr>
+              <w:t>double** Arr, int N, int col, int row</w:t>
+            </w:r>
+          </w:p>
+        </w:tc>
+        <w:tc>
+          <w:tcPr>
+            <w:tcW w:w="1291" w:type="dxa"/>
+            <w:vAlign w:val="center"/>
+          </w:tcPr>
+          <w:p>
+            <w:pPr>
+              <w:pStyle w:val="af7"/>
+              <w:rPr>
+                <w:lang w:val="en-US"/>
+              </w:rPr>
+            </w:pPr>
+            <w:r>
+              <w:rPr>
+                <w:lang w:val="en-US"/>
+              </w:rPr>
+              <w:t>double max</w:t>
+            </w:r>
+          </w:p>
+        </w:tc>
+        <w:tc>
+          <w:tcPr>
+            <w:tcW w:w="2083" w:type="dxa"/>
+            <w:vAlign w:val="center"/>
+          </w:tcPr>
+          <w:p>
+            <w:pPr>
+              <w:pStyle w:val="af7"/>
+              <w:rPr>
+                <w:lang w:val="en-US"/>
+              </w:rPr>
+            </w:pPr>
+            <w:r>
+              <w:rPr>
+                <w:lang w:val="en-US"/>
+              </w:rPr>
+              <w:t>-</w:t>
+            </w:r>
+          </w:p>
+        </w:tc>
+        <w:tc>
+          <w:tcPr>
+            <w:tcW w:w="1525" w:type="dxa"/>
+            <w:vAlign w:val="center"/>
+          </w:tcPr>
+          <w:p>
+            <w:pPr>
+              <w:pStyle w:val="af7"/>
+              <w:rPr>
+                <w:lang w:val="en-US"/>
+              </w:rPr>
+            </w:pPr>
+          </w:p>
+        </w:tc>
+      </w:tr>
+      <w:tr>
+        <w:tc>
+          <w:tcPr>
+            <w:tcW w:w="1208" w:type="dxa"/>
+            <w:vAlign w:val="center"/>
+          </w:tcPr>
+          <w:p>
+            <w:pPr>
+              <w:pStyle w:val="af7"/>
+              <w:rPr>
+                <w:lang w:val="en-US"/>
+              </w:rPr>
+            </w:pPr>
+            <w:r>
+              <w:rPr>
+                <w:lang w:val="en-US"/>
+              </w:rPr>
+              <w:t>check_N</w:t>
+            </w:r>
+          </w:p>
+        </w:tc>
+        <w:tc>
+          <w:tcPr>
+            <w:tcW w:w="2012" w:type="dxa"/>
+            <w:vAlign w:val="center"/>
+          </w:tcPr>
+          <w:p>
+            <w:pPr>
+              <w:pStyle w:val="af7"/>
+              <w:rPr>
+                <w:lang w:val="en-US"/>
+              </w:rPr>
+            </w:pPr>
+            <w:r>
+              <w:rPr>
+                <w:lang w:val="en-US"/>
+              </w:rPr>
+              <w:t>возвращает реальное значение</w:t>
+            </w:r>
+          </w:p>
+          <w:p>
+            <w:pPr>
+              <w:pStyle w:val="af7"/>
+              <w:rPr>
+                <w:lang w:val="en-US"/>
+              </w:rPr>
+            </w:pPr>
+            <w:r>
+              <w:rPr>
+                <w:lang w:val="en-US"/>
+              </w:rPr>
+              <w:t>N</w:t>
+            </w:r>
+          </w:p>
+        </w:tc>
+        <w:tc>
+          <w:tcPr>
+            <w:tcW w:w="1123" w:type="dxa"/>
+            <w:vAlign w:val="center"/>
+          </w:tcPr>
+          <w:p>
+            <w:pPr>
+              <w:pStyle w:val="af7"/>
+              <w:rPr>
+                <w:lang w:val="en-US"/>
+              </w:rPr>
+            </w:pPr>
+            <w:r>
+              <w:rPr>
+                <w:lang w:val="en-US"/>
+              </w:rPr>
+              <w:t>fstream&amp; f_in, int prev_n</w:t>
+            </w:r>
+          </w:p>
+        </w:tc>
+        <w:tc>
+          <w:tcPr>
+            <w:tcW w:w="1291" w:type="dxa"/>
+            <w:vAlign w:val="center"/>
+          </w:tcPr>
+          <w:p>
+            <w:pPr>
+              <w:pStyle w:val="af7"/>
+              <w:rPr>
+                <w:lang w:val="en-US"/>
+              </w:rPr>
+            </w:pPr>
+            <w:r>
+              <w:rPr>
+                <w:lang w:val="en-US"/>
+              </w:rPr>
+              <w:t>int N</w:t>
+            </w:r>
+          </w:p>
+        </w:tc>
+        <w:tc>
+          <w:tcPr>
+            <w:tcW w:w="2083" w:type="dxa"/>
+            <w:vAlign w:val="center"/>
+          </w:tcPr>
+          <w:p>
+            <w:pPr>
+              <w:pStyle w:val="af7"/>
+              <w:rPr>
+                <w:lang w:val="en-US"/>
+              </w:rPr>
+            </w:pPr>
+            <w:r>
+              <w:rPr>
+                <w:lang w:val="en-US"/>
+              </w:rPr>
+              <w:t>f_in</w:t>
+            </w:r>
+          </w:p>
+        </w:tc>
+        <w:tc>
+          <w:tcPr>
+            <w:tcW w:w="1525" w:type="dxa"/>
+            <w:vAlign w:val="center"/>
+          </w:tcPr>
+          <w:p>
+            <w:pPr>
+              <w:pStyle w:val="af7"/>
+            </w:pPr>
+            <w:r>
+              <w:t xml:space="preserve">Курсор в </w:t>
+            </w:r>
+            <w:r>
+              <w:rPr>
+                <w:lang w:val="en-US"/>
+              </w:rPr>
+              <w:t>f</w:t>
+            </w:r>
+            <w:r>
+              <w:t>_</w:t>
+            </w:r>
+            <w:r>
+              <w:rPr>
+                <w:lang w:val="en-US"/>
+              </w:rPr>
+              <w:t>in</w:t>
+            </w:r>
+            <w:r>
+              <w:t xml:space="preserve"> </w:t>
+            </w:r>
+            <w:r>
+              <w:t>смещается в конец файла</w:t>
+            </w:r>
+          </w:p>
+        </w:tc>
+      </w:tr>
+      <w:tr>
+        <w:tc>
+          <w:tcPr>
+            <w:tcW w:w="1208" w:type="dxa"/>
+            <w:vAlign w:val="center"/>
+          </w:tcPr>
+          <w:p>
+            <w:pPr>
+              <w:pStyle w:val="af7"/>
+            </w:pPr>
+            <w:r>
+              <w:t>read_a</w:t>
+            </w:r>
+          </w:p>
+        </w:tc>
+        <w:tc>
+          <w:tcPr>
+            <w:tcW w:w="2012" w:type="dxa"/>
+            <w:vAlign w:val="center"/>
+          </w:tcPr>
+          <w:p>
+            <w:pPr>
+              <w:pStyle w:val="af7"/>
+            </w:pPr>
+            <w:r>
+              <w:t xml:space="preserve">Заполняет </w:t>
+            </w:r>
+            <w:r>
+              <w:lastRenderedPageBreak/>
+              <w:t>массив Arr размером N*N</w:t>
+            </w:r>
+          </w:p>
+          <w:p>
+            <w:pPr>
+              <w:pStyle w:val="af7"/>
+            </w:pPr>
+            <w:r>
+              <w:t>значениями, считанными из файла f_in</w:t>
+            </w:r>
+          </w:p>
+        </w:tc>
+        <w:tc>
+          <w:tcPr>
+            <w:tcW w:w="1123" w:type="dxa"/>
+            <w:vAlign w:val="center"/>
+          </w:tcPr>
+          <w:p>
+            <w:pPr>
+              <w:pStyle w:val="af7"/>
+              <w:rPr>
+                <w:lang w:val="en-US"/>
+              </w:rPr>
+            </w:pPr>
+            <w:r>
+              <w:rPr>
+                <w:lang w:val="en-US"/>
+              </w:rPr>
+              <w:lastRenderedPageBreak/>
+              <w:t xml:space="preserve">double** </w:t>
+            </w:r>
+            <w:r>
+              <w:rPr>
+                <w:lang w:val="en-US"/>
+              </w:rPr>
+              <w:lastRenderedPageBreak/>
+              <w:t>Arr, fstream&amp; f_in, int N</w:t>
+            </w:r>
+          </w:p>
+        </w:tc>
+        <w:tc>
+          <w:tcPr>
+            <w:tcW w:w="1291" w:type="dxa"/>
+            <w:vAlign w:val="center"/>
+          </w:tcPr>
+          <w:p>
+            <w:pPr>
+              <w:pStyle w:val="af7"/>
+              <w:rPr>
+                <w:lang w:val="en-US"/>
+              </w:rPr>
+            </w:pPr>
+            <w:r>
+              <w:rPr>
+                <w:lang w:val="en-US"/>
+              </w:rPr>
+              <w:lastRenderedPageBreak/>
+              <w:t>-</w:t>
+            </w:r>
+          </w:p>
+        </w:tc>
+        <w:tc>
+          <w:tcPr>
+            <w:tcW w:w="2083" w:type="dxa"/>
+            <w:vAlign w:val="center"/>
+          </w:tcPr>
+          <w:p>
+            <w:pPr>
+              <w:pStyle w:val="af7"/>
+              <w:rPr>
+                <w:lang w:val="en-US"/>
+              </w:rPr>
+            </w:pPr>
+            <w:r>
+              <w:rPr>
+                <w:lang w:val="en-US"/>
+              </w:rPr>
+              <w:t>Arr, f_in</w:t>
+            </w:r>
+          </w:p>
+        </w:tc>
+        <w:tc>
+          <w:tcPr>
+            <w:tcW w:w="1525" w:type="dxa"/>
+            <w:vAlign w:val="center"/>
+          </w:tcPr>
+          <w:p>
+            <w:pPr>
+              <w:pStyle w:val="af7"/>
+            </w:pPr>
+            <w:r>
+              <w:t xml:space="preserve">Курсор в </w:t>
+            </w:r>
+            <w:r>
+              <w:rPr>
+                <w:lang w:val="en-US"/>
+              </w:rPr>
+              <w:lastRenderedPageBreak/>
+              <w:t>f</w:t>
+            </w:r>
+            <w:r>
+              <w:t>_</w:t>
+            </w:r>
+            <w:r>
+              <w:rPr>
+                <w:lang w:val="en-US"/>
+              </w:rPr>
+              <w:t>in</w:t>
+            </w:r>
+            <w:r>
+              <w:t xml:space="preserve"> </w:t>
+            </w:r>
+            <w:r>
+              <w:t>смещается в конец файла</w:t>
+            </w:r>
+          </w:p>
+        </w:tc>
+      </w:tr>
+      <w:tr>
+        <w:tc>
+          <w:tcPr>
+            <w:tcW w:w="1208" w:type="dxa"/>
+            <w:vAlign w:val="center"/>
+          </w:tcPr>
+          <w:p>
+            <w:pPr>
+              <w:pStyle w:val="af7"/>
+            </w:pPr>
+            <w:r>
+              <w:lastRenderedPageBreak/>
+              <w:t>print_arr</w:t>
+            </w:r>
+          </w:p>
+        </w:tc>
+        <w:tc>
+          <w:tcPr>
+            <w:tcW w:w="2012" w:type="dxa"/>
+            <w:vAlign w:val="center"/>
+          </w:tcPr>
+          <w:p>
+            <w:pPr>
+              <w:pStyle w:val="af7"/>
+            </w:pPr>
+            <w:r>
+              <w:t>Выводит значение N, и таблицу Arr</w:t>
+            </w:r>
+          </w:p>
+          <w:p>
+            <w:pPr>
+              <w:pStyle w:val="af7"/>
+            </w:pPr>
+            <w:r>
+              <w:t>размером N*N в файл f_out ив консоль</w:t>
+            </w:r>
+          </w:p>
+        </w:tc>
+        <w:tc>
+          <w:tcPr>
+            <w:tcW w:w="1123" w:type="dxa"/>
+            <w:vAlign w:val="center"/>
+          </w:tcPr>
+          <w:p>
+            <w:pPr>
+              <w:pStyle w:val="af7"/>
+              <w:rPr>
+                <w:lang w:val="en-US"/>
+              </w:rPr>
+            </w:pPr>
+            <w:r>
+              <w:rPr>
+                <w:lang w:val="en-US"/>
+              </w:rPr>
+              <w:t>double** Arr, int N, fstream&amp; f_out</w:t>
+            </w:r>
+          </w:p>
+        </w:tc>
+        <w:tc>
+          <w:tcPr>
+            <w:tcW w:w="1291" w:type="dxa"/>
+            <w:vAlign w:val="center"/>
+          </w:tcPr>
+          <w:p>
+            <w:pPr>
+              <w:pStyle w:val="af7"/>
+              <w:rPr>
+                <w:lang w:val="en-US"/>
+              </w:rPr>
+            </w:pPr>
+            <w:r>
+              <w:rPr>
+                <w:lang w:val="en-US"/>
+              </w:rPr>
+              <w:t>-</w:t>
+            </w:r>
+          </w:p>
+        </w:tc>
+        <w:tc>
+          <w:tcPr>
+            <w:tcW w:w="2083" w:type="dxa"/>
+            <w:vAlign w:val="center"/>
+          </w:tcPr>
+          <w:p>
+            <w:pPr>
+              <w:pStyle w:val="af7"/>
+              <w:rPr>
+                <w:lang w:val="en-US"/>
+              </w:rPr>
+            </w:pPr>
+            <w:r>
+              <w:rPr>
+                <w:lang w:val="en-US"/>
+              </w:rPr>
+              <w:t>f_out</w:t>
+            </w:r>
+          </w:p>
+        </w:tc>
+        <w:tc>
+          <w:tcPr>
+            <w:tcW w:w="1525" w:type="dxa"/>
+            <w:vAlign w:val="center"/>
+          </w:tcPr>
+          <w:p>
+            <w:pPr>
+              <w:pStyle w:val="af7"/>
+            </w:pPr>
+            <w:r>
+              <w:t xml:space="preserve">Изменяется содержимое файла </w:t>
+            </w:r>
+            <w:r>
+              <w:rPr>
+                <w:lang w:val="en-US"/>
+              </w:rPr>
+              <w:t>f</w:t>
+            </w:r>
+            <w:r>
+              <w:t>_</w:t>
+            </w:r>
+            <w:r>
+              <w:rPr>
+                <w:lang w:val="en-US"/>
+              </w:rPr>
+              <w:t>out</w:t>
+            </w:r>
+          </w:p>
+        </w:tc>
+      </w:tr>
+      <w:tr>
+        <w:tc>
+          <w:tcPr>
+            <w:tcW w:w="1208" w:type="dxa"/>
+            <w:vAlign w:val="center"/>
+          </w:tcPr>
+          <w:p>
+            <w:pPr>
+              <w:pStyle w:val="af7"/>
+              <w:rPr>
+                <w:lang w:val="en-US"/>
+              </w:rPr>
+            </w:pPr>
+            <w:r>
+              <w:rPr>
+                <w:lang w:val="en-US"/>
+              </w:rPr>
+              <w:t>clear_data</w:t>
+            </w:r>
+          </w:p>
+        </w:tc>
+        <w:tc>
+          <w:tcPr>
+            <w:tcW w:w="2012" w:type="dxa"/>
+            <w:vAlign w:val="center"/>
+          </w:tcPr>
+          <w:p>
+            <w:pPr>
+              <w:pStyle w:val="af7"/>
+            </w:pPr>
+            <w:r>
+              <w:t>удаляет динамически в</w:t>
+            </w:r>
+            <w:r>
+              <w:t>ы</w:t>
+            </w:r>
+            <w:r>
+              <w:t>деленный массив и</w:t>
+            </w:r>
+          </w:p>
+          <w:p>
+            <w:pPr>
+              <w:pStyle w:val="af7"/>
+            </w:pPr>
+            <w:r>
+              <w:t>закрывает файлы</w:t>
+            </w:r>
+          </w:p>
+        </w:tc>
+        <w:tc>
+          <w:tcPr>
+            <w:tcW w:w="1123" w:type="dxa"/>
+            <w:vAlign w:val="center"/>
+          </w:tcPr>
+          <w:p>
+            <w:pPr>
+              <w:pStyle w:val="af7"/>
+              <w:rPr>
+                <w:lang w:val="en-US"/>
+              </w:rPr>
+            </w:pPr>
+            <w:r>
+              <w:rPr>
+                <w:lang w:val="en-US"/>
+              </w:rPr>
+              <w:t>fstream&amp; f_in, fstream&amp; f_out,</w:t>
+            </w:r>
+          </w:p>
+          <w:p>
+            <w:pPr>
+              <w:pStyle w:val="af7"/>
+              <w:rPr>
+                <w:lang w:val="en-US"/>
+              </w:rPr>
+            </w:pPr>
+            <w:r>
+              <w:rPr>
+                <w:lang w:val="en-US"/>
+              </w:rPr>
+              <w:t>int N, double** Arr</w:t>
+            </w:r>
+          </w:p>
+          <w:p>
+            <w:pPr>
+              <w:pStyle w:val="af7"/>
+              <w:rPr>
+                <w:lang w:val="en-US"/>
+              </w:rPr>
+            </w:pPr>
+          </w:p>
+        </w:tc>
+        <w:tc>
+          <w:tcPr>
+            <w:tcW w:w="1291" w:type="dxa"/>
+            <w:vAlign w:val="center"/>
+          </w:tcPr>
+          <w:p>
+            <w:pPr>
+              <w:pStyle w:val="af7"/>
+            </w:pPr>
+            <w:r>
+              <w:t>-</w:t>
+            </w:r>
+          </w:p>
+        </w:tc>
+        <w:tc>
+          <w:tcPr>
+            <w:tcW w:w="2083" w:type="dxa"/>
+            <w:vAlign w:val="center"/>
+          </w:tcPr>
+          <w:p>
+            <w:pPr>
+              <w:pStyle w:val="af7"/>
+              <w:rPr>
+                <w:lang w:val="en-US"/>
+              </w:rPr>
+            </w:pPr>
+            <w:r>
+              <w:rPr>
+                <w:lang w:val="en-US"/>
+              </w:rPr>
+              <w:t>Arr, f_in, f_out</w:t>
+            </w:r>
+          </w:p>
+        </w:tc>
+        <w:tc>
+          <w:tcPr>
+            <w:tcW w:w="1525" w:type="dxa"/>
+            <w:vAlign w:val="center"/>
+          </w:tcPr>
+          <w:p>
+            <w:pPr>
+              <w:pStyle w:val="af7"/>
+            </w:pPr>
+            <w:r>
+              <w:t xml:space="preserve">Закрывает переданные файлы, удаляет массив </w:t>
+            </w:r>
+            <w:r>
+              <w:rPr>
+                <w:lang w:val="en-US"/>
+              </w:rPr>
+              <w:t>Arr</w:t>
+            </w:r>
+          </w:p>
+        </w:tc>
+      </w:tr>
+    </w:tbl>
+    <w:p>
+      <w:pPr>
+        <w:ind w:firstLine="0"/>
+        <w:rPr>
+          <w:bCs/>
+          <w:szCs w:val="28"/>
+          <w:lang w:val="en-US"/>
+        </w:rPr>
+      </w:pPr>
       <w:bookmarkStart w:id="15" w:name="_GoBack"/>
       <w:bookmarkEnd w:id="15"/>
-      <w:proofErr w:type="spellStart"/>
-      <w:r>
-        <w:t>фывфовшыфовщо</w:t>
-      </w:r>
-      <w:proofErr w:type="spellEnd"/>
-      <w:r>
-        <w:t>*</w:t>
-      </w:r>
-      <w:proofErr w:type="spellStart"/>
-      <w:r>
-        <w:t>фыв</w:t>
-      </w:r>
-      <w:proofErr w:type="spellEnd"/>
-    </w:p>
-    <w:p>
-      <w:r>
-        <w:t xml:space="preserve">Первый символ является маркером, но извлечение символов должно происходить до символа *. Программа обрабатывает такие ситуации, как </w:t>
-      </w:r>
-      <w:r>
-        <w:lastRenderedPageBreak/>
-        <w:t>встреча конца файла, выход размера строки за максимальное количество бу</w:t>
-      </w:r>
-      <w:proofErr w:type="gramStart"/>
-      <w:r>
-        <w:t>кв в стр</w:t>
-      </w:r>
-      <w:proofErr w:type="gramEnd"/>
-      <w:r>
-        <w:t>оке</w:t>
-      </w:r>
-      <w:r>
-        <w:t>, программа отслеживает вариант считывания пустой строки</w:t>
-      </w:r>
-      <w:r>
-        <w:t>.</w:t>
-      </w:r>
-    </w:p>
-    <w:p>
-      <w:r>
-        <w:t>Пример с длиной:</w:t>
-      </w:r>
-    </w:p>
-    <w:p>
-      <w:r>
-        <w:t xml:space="preserve">5 </w:t>
-      </w:r>
-      <w:proofErr w:type="spellStart"/>
-      <w:r>
-        <w:t>фывфв</w:t>
-      </w:r>
-      <w:proofErr w:type="spellEnd"/>
-    </w:p>
-    <w:p>
-      <w:r>
-        <w:t>В этом случае считывается</w:t>
-      </w:r>
-      <w:proofErr w:type="gramStart"/>
-      <w:r>
-        <w:t xml:space="preserve"> .</w:t>
-      </w:r>
-      <w:proofErr w:type="gramEnd"/>
-      <w:r>
-        <w:t xml:space="preserve"> Обрабатываются ситуации отрицательной длины строки</w:t>
-      </w:r>
-    </w:p>
-    <w:p/>
-    <w:p/>
-    <w:p>
-      <w:pPr>
-        <w:rPr>
-          <w:bCs/>
-          <w:szCs w:val="28"/>
-        </w:rPr>
-      </w:pPr>
-      <w:r>
-        <w:rPr>
-          <w:bCs/>
-          <w:szCs w:val="28"/>
-        </w:rPr>
-        <w:t xml:space="preserve">Для ввода-вывода при реализации задания были задействованы </w:t>
-      </w:r>
-      <w:r>
-        <w:rPr>
-          <w:bCs/>
-          <w:color w:val="FF0000"/>
-          <w:szCs w:val="28"/>
-        </w:rPr>
-        <w:t xml:space="preserve">объекты потоков </w:t>
-      </w:r>
-      <w:proofErr w:type="spellStart"/>
-      <w:r>
-        <w:rPr>
-          <w:bCs/>
-          <w:color w:val="FF0000"/>
-          <w:szCs w:val="28"/>
-          <w:lang w:val="en-US"/>
-        </w:rPr>
-        <w:t>cin</w:t>
-      </w:r>
-      <w:proofErr w:type="spellEnd"/>
-      <w:r>
-        <w:rPr>
-          <w:bCs/>
-          <w:color w:val="FF0000"/>
-          <w:szCs w:val="28"/>
-        </w:rPr>
-        <w:t xml:space="preserve"> и </w:t>
-      </w:r>
-      <w:proofErr w:type="spellStart"/>
-      <w:r>
-        <w:rPr>
-          <w:bCs/>
-          <w:color w:val="FF0000"/>
-          <w:szCs w:val="28"/>
-          <w:lang w:val="en-US"/>
-        </w:rPr>
-        <w:t>cout</w:t>
-      </w:r>
-      <w:proofErr w:type="spellEnd"/>
-      <w:r>
-        <w:rPr>
-          <w:bCs/>
-          <w:color w:val="FF0000"/>
-          <w:szCs w:val="28"/>
-        </w:rPr>
-        <w:t xml:space="preserve"> из </w:t>
-      </w:r>
-      <w:proofErr w:type="spellStart"/>
-      <w:r>
-        <w:rPr>
-          <w:bCs/>
-          <w:color w:val="FF0000"/>
-          <w:szCs w:val="28"/>
-        </w:rPr>
-        <w:t>библиоти</w:t>
-      </w:r>
-      <w:proofErr w:type="spellEnd"/>
-      <w:r>
-        <w:rPr>
-          <w:bCs/>
-          <w:color w:val="FF0000"/>
-          <w:szCs w:val="28"/>
-        </w:rPr>
-        <w:t xml:space="preserve"> </w:t>
-      </w:r>
-      <w:proofErr w:type="spellStart"/>
-      <w:r>
-        <w:rPr>
-          <w:bCs/>
-          <w:color w:val="FF0000"/>
-          <w:szCs w:val="28"/>
-          <w:lang w:val="en-US"/>
-        </w:rPr>
-        <w:t>iostream</w:t>
-      </w:r>
-      <w:proofErr w:type="spellEnd"/>
-      <w:r>
-        <w:rPr>
-          <w:bCs/>
-          <w:color w:val="FF0000"/>
-          <w:szCs w:val="28"/>
-        </w:rPr>
-        <w:t>…</w:t>
-      </w:r>
-    </w:p>
-    <w:p>
-      <w:pPr>
-        <w:ind w:firstLine="0"/>
-        <w:rPr>
-          <w:bCs/>
-          <w:szCs w:val="28"/>
-        </w:rPr>
-      </w:pPr>
-      <w:r>
-        <w:rPr>
-          <w:bCs/>
-          <w:szCs w:val="28"/>
-        </w:rPr>
-        <w:br w:type="page"/>
-      </w:r>
     </w:p>
     <w:p>
       <w:pPr>
@@ -2063,7 +2904,6 @@
       <w:bookmarkStart w:id="16" w:name="_Toc22930"/>
       <w:bookmarkStart w:id="17" w:name="_Toc88314120"/>
       <w:r>
-        <w:lastRenderedPageBreak/>
         <w:t>Блок-схема</w:t>
       </w:r>
       <w:bookmarkEnd w:id="16"/>
@@ -2079,15 +2919,7 @@
       <w:bookmarkStart w:id="18" w:name="_Toc29748"/>
       <w:bookmarkStart w:id="19" w:name="_Toc88314121"/>
       <w:r>
-        <w:t>Те</w:t>
-      </w:r>
-      <w:proofErr w:type="gramStart"/>
-      <w:r>
-        <w:t>кст пр</w:t>
-      </w:r>
-      <w:proofErr w:type="gramEnd"/>
-      <w:r>
-        <w:t>ограммы.</w:t>
+        <w:t>Текст программы.</w:t>
       </w:r>
       <w:bookmarkEnd w:id="18"/>
       <w:bookmarkEnd w:id="19"/>
@@ -2125,7 +2957,11 @@
     </w:p>
     <w:p>
       <w:r>
-        <w:t xml:space="preserve">В ходе выполнения лабораторной работы была написана программа, решающая поставленную задачу. Во время её разработки были получены практические навыки работы с различными конструкциями языка с++, такими как </w:t>
+        <w:t xml:space="preserve">В ходе выполнения лабораторной работы была написана программа, решающая поставленную задачу. Во время её разработки были получены </w:t>
+      </w:r>
+      <w:r>
+        <w:lastRenderedPageBreak/>
+        <w:t xml:space="preserve">практические навыки работы с различными конструкциями языка с++, такими как </w:t>
       </w:r>
       <w:r>
         <w:rPr>
@@ -2137,21 +2973,10 @@
         <w:rPr>
           <w:color w:val="FF0000"/>
         </w:rPr>
-        <w:t>…</w:t>
-      </w:r>
-      <w:proofErr w:type="gramStart"/>
-      <w:r>
-        <w:rPr>
-          <w:color w:val="FF0000"/>
-        </w:rPr>
-        <w:t xml:space="preserve"> </w:t>
-      </w:r>
-      <w:r>
-        <w:t>.</w:t>
-      </w:r>
-      <w:proofErr w:type="gramEnd"/>
-      <w:r>
-        <w:t xml:space="preserve"> А также был получен навык</w:t>
+        <w:t xml:space="preserve">… </w:t>
+      </w:r>
+      <w:r>
+        <w:t>. А также был получен навык</w:t>
       </w:r>
       <w:r>
         <w:t xml:space="preserve"> </w:t>
@@ -2249,7 +3074,7 @@
           <w:rPr>
             <w:noProof/>
           </w:rPr>
-          <w:t>3</w:t>
+          <w:t>5</w:t>
         </w:r>
         <w:r>
           <w:fldChar w:fldCharType="end"/>
@@ -3692,7 +4517,7 @@
 </file>
 
 <file path=customXml/itemProps2.xml><?xml version="1.0" encoding="utf-8"?>
-<ds:datastoreItem xmlns:ds="http://schemas.openxmlformats.org/officeDocument/2006/customXml" ds:itemID="{10D2F61B-DA7C-4271-941D-1FC26D2EA3A4}">
+<ds:datastoreItem xmlns:ds="http://schemas.openxmlformats.org/officeDocument/2006/customXml" ds:itemID="{A319500E-00AA-4C3B-AF1F-AFCF168D102B}">
   <ds:schemaRefs>
     <ds:schemaRef ds:uri="http://schemas.openxmlformats.org/officeDocument/2006/bibliography"/>
   </ds:schemaRefs>

</xml_diff>

<commit_message>
add diagramms file and change report
</commit_message>
<xml_diff>
--- a/2_sem/lab1/report.docx
+++ b/2_sem/lab1/report.docx
@@ -3547,7 +3547,17 @@
                 <w:szCs w:val="20"/>
                 <w:lang w:val="en-US"/>
               </w:rPr>
-              <w:t>void</w:t>
+              <w:t>voi</w:t>
+            </w:r>
+            <w:bookmarkStart w:id="20" w:name="_GoBack"/>
+            <w:bookmarkEnd w:id="20"/>
+            <w:r>
+              <w:rPr>
+                <w:sz w:val="20"/>
+                <w:szCs w:val="20"/>
+                <w:lang w:val="en-US"/>
+              </w:rPr>
+              <w:t>d</w:t>
             </w:r>
           </w:p>
         </w:tc>
@@ -3660,8 +3670,6 @@
       </w:pPr>
       <w:bookmarkStart w:id="15" w:name="_Toc29748"/>
       <w:bookmarkStart w:id="16" w:name="_Toc95922573"/>
-      <w:bookmarkStart w:id="20" w:name="_GoBack"/>
-      <w:bookmarkEnd w:id="20"/>
     </w:p>
     <w:p>
       <w:pPr>
@@ -19143,6 +19151,7 @@
           <w:color w:val="000000"/>
           <w:sz w:val="19"/>
           <w:szCs w:val="24"/>
+          <w:lang w:val="en-US"/>
         </w:rPr>
       </w:pPr>
       <w:r>
@@ -19184,6 +19193,42 @@
           <w:szCs w:val="24"/>
         </w:rPr>
       </w:pPr>
+      <w:r>
+        <w:rPr>
+          <w:rFonts w:hint="default" w:ascii="Consolas" w:hAnsi="Consolas" w:eastAsia="Consolas"/>
+          <w:color w:val="0000FF"/>
+          <w:sz w:val="19"/>
+          <w:szCs w:val="24"/>
+        </w:rPr>
+        <w:t>const</w:t>
+      </w:r>
+      <w:r>
+        <w:rPr>
+          <w:rFonts w:hint="default" w:ascii="Consolas" w:hAnsi="Consolas" w:eastAsia="Consolas"/>
+          <w:color w:val="000000"/>
+          <w:sz w:val="19"/>
+          <w:szCs w:val="24"/>
+        </w:rPr>
+        <w:t xml:space="preserve"> </w:t>
+      </w:r>
+      <w:r>
+        <w:rPr>
+          <w:rFonts w:hint="default" w:ascii="Consolas" w:hAnsi="Consolas" w:eastAsia="Consolas"/>
+          <w:color w:val="0000FF"/>
+          <w:sz w:val="19"/>
+          <w:szCs w:val="24"/>
+        </w:rPr>
+        <w:t>int</w:t>
+      </w:r>
+      <w:r>
+        <w:rPr>
+          <w:rFonts w:hint="default" w:ascii="Consolas" w:hAnsi="Consolas" w:eastAsia="Consolas"/>
+          <w:color w:val="000000"/>
+          <w:sz w:val="19"/>
+          <w:szCs w:val="24"/>
+        </w:rPr>
+        <w:t xml:space="preserve"> N = 255;</w:t>
+      </w:r>
     </w:p>
     <w:p>
       <w:pPr>
@@ -19203,54 +19248,6 @@
           <w:sz w:val="19"/>
           <w:szCs w:val="24"/>
         </w:rPr>
-        <w:t>const</w:t>
-      </w:r>
-      <w:r>
-        <w:rPr>
-          <w:rFonts w:hint="default" w:ascii="Consolas" w:hAnsi="Consolas" w:eastAsia="Consolas"/>
-          <w:color w:val="000000"/>
-          <w:sz w:val="19"/>
-          <w:szCs w:val="24"/>
-        </w:rPr>
-        <w:t xml:space="preserve"> </w:t>
-      </w:r>
-      <w:r>
-        <w:rPr>
-          <w:rFonts w:hint="default" w:ascii="Consolas" w:hAnsi="Consolas" w:eastAsia="Consolas"/>
-          <w:color w:val="0000FF"/>
-          <w:sz w:val="19"/>
-          <w:szCs w:val="24"/>
-        </w:rPr>
-        <w:t>int</w:t>
-      </w:r>
-      <w:r>
-        <w:rPr>
-          <w:rFonts w:hint="default" w:ascii="Consolas" w:hAnsi="Consolas" w:eastAsia="Consolas"/>
-          <w:color w:val="000000"/>
-          <w:sz w:val="19"/>
-          <w:szCs w:val="24"/>
-        </w:rPr>
-        <w:t xml:space="preserve"> N = 255;</w:t>
-      </w:r>
-    </w:p>
-    <w:p>
-      <w:pPr>
-        <w:spacing w:beforeLines="0" w:afterLines="0"/>
-        <w:jc w:val="left"/>
-        <w:rPr>
-          <w:rFonts w:hint="default" w:ascii="Consolas" w:hAnsi="Consolas" w:eastAsia="Consolas"/>
-          <w:color w:val="000000"/>
-          <w:sz w:val="19"/>
-          <w:szCs w:val="24"/>
-        </w:rPr>
-      </w:pPr>
-      <w:r>
-        <w:rPr>
-          <w:rFonts w:hint="default" w:ascii="Consolas" w:hAnsi="Consolas" w:eastAsia="Consolas"/>
-          <w:color w:val="0000FF"/>
-          <w:sz w:val="19"/>
-          <w:szCs w:val="24"/>
-        </w:rPr>
         <w:t>short</w:t>
       </w:r>
       <w:r>
@@ -19262,30 +19259,6 @@
         </w:rPr>
         <w:t xml:space="preserve"> INPUT_TYPE = 2;</w:t>
       </w:r>
-    </w:p>
-    <w:p>
-      <w:pPr>
-        <w:spacing w:beforeLines="0" w:afterLines="0"/>
-        <w:jc w:val="left"/>
-        <w:rPr>
-          <w:rFonts w:hint="default" w:ascii="Consolas" w:hAnsi="Consolas" w:eastAsia="Consolas"/>
-          <w:color w:val="000000"/>
-          <w:sz w:val="19"/>
-          <w:szCs w:val="24"/>
-        </w:rPr>
-      </w:pPr>
-    </w:p>
-    <w:p>
-      <w:pPr>
-        <w:spacing w:beforeLines="0" w:afterLines="0"/>
-        <w:jc w:val="left"/>
-        <w:rPr>
-          <w:rFonts w:hint="default" w:ascii="Consolas" w:hAnsi="Consolas" w:eastAsia="Consolas"/>
-          <w:color w:val="000000"/>
-          <w:sz w:val="19"/>
-          <w:szCs w:val="24"/>
-        </w:rPr>
-      </w:pPr>
     </w:p>
     <w:p>
       <w:pPr>

</xml_diff>